<commit_message>
Continue on with Wk 9 in Coursera Stanford ML
</commit_message>
<xml_diff>
--- a/MachineLearning/Coursera/StanfordMachineLearning/Week9_AnomalyDetection_RecommenderSystems/Week_9_1_2_BuildingAnAnomalyDetectionSystem.docx
+++ b/MachineLearning/Coursera/StanfordMachineLearning/Week9_AnomalyDetection_RecommenderSystems/Week_9_1_2_BuildingAnAnomalyDetectionSystem.docx
@@ -39,8 +39,6 @@
           <w:u w:val="single"/>
         </w:rPr>
       </w:pPr>
-      <w:bookmarkStart w:id="0" w:name="_GoBack"/>
-      <w:bookmarkEnd w:id="0"/>
     </w:p>
     <w:p>
       <w:pPr>
@@ -78,7 +76,1336 @@
           <w:numId w:val="0"/>
         </w:numPr>
         <w:jc w:val="center"/>
-      </w:pPr>
+        <w:rPr>
+          <w:b/>
+          <w:u w:val="single"/>
+        </w:rPr>
+      </w:pPr>
+    </w:p>
+    <w:p>
+      <w:pPr>
+        <w:pStyle w:val="ListBullet"/>
+      </w:pPr>
+      <w:r>
+        <w:t xml:space="preserve">The </w:t>
+      </w:r>
+      <w:r>
+        <w:t xml:space="preserve">importance of </w:t>
+      </w:r>
+      <w:r>
+        <w:rPr>
+          <w:b/>
+        </w:rPr>
+        <w:t>real number evaluation</w:t>
+      </w:r>
+      <w:r>
+        <w:t xml:space="preserve"> </w:t>
+      </w:r>
+      <w:r>
+        <w:sym w:font="Wingdings" w:char="F0E0"/>
+      </w:r>
+      <w:r>
+        <w:t xml:space="preserve"> </w:t>
+      </w:r>
+      <w:r>
+        <w:t xml:space="preserve">when trying to develop a learning algorithm for a specific application, </w:t>
+      </w:r>
+      <w:r>
+        <w:t>often need to make a lot of choices (</w:t>
+      </w:r>
+      <w:r>
+        <w:t xml:space="preserve">choosing </w:t>
+      </w:r>
+      <w:r>
+        <w:t xml:space="preserve">features to use, etc.) + making </w:t>
+      </w:r>
+      <w:r>
+        <w:t>decisions about all these choices is often much easier</w:t>
+      </w:r>
+      <w:r>
+        <w:t xml:space="preserve"> w/ </w:t>
+      </w:r>
+      <w:r>
+        <w:t xml:space="preserve">a way to evaluate </w:t>
+      </w:r>
+      <w:r>
+        <w:t xml:space="preserve">a </w:t>
+      </w:r>
+      <w:r>
+        <w:t xml:space="preserve">learning algorithm that just </w:t>
+      </w:r>
+      <w:r>
+        <w:rPr>
+          <w:i/>
+        </w:rPr>
+        <w:t>gives you back a number</w:t>
+      </w:r>
+      <w:r>
+        <w:t xml:space="preserve">. </w:t>
+      </w:r>
+    </w:p>
+    <w:p>
+      <w:pPr>
+        <w:pStyle w:val="ListBullet"/>
+      </w:pPr>
+      <w:r>
+        <w:t>H</w:t>
+      </w:r>
+      <w:r>
+        <w:t xml:space="preserve">ave an idea for </w:t>
+      </w:r>
+      <w:r>
+        <w:t xml:space="preserve">1 extra feature? Run </w:t>
+      </w:r>
+      <w:r>
+        <w:t xml:space="preserve">the algorithm </w:t>
+      </w:r>
+      <w:r>
+        <w:t xml:space="preserve">w/ </w:t>
+      </w:r>
+      <w:r>
+        <w:t>the feature</w:t>
+      </w:r>
+      <w:r>
+        <w:t xml:space="preserve"> + w/</w:t>
+      </w:r>
+      <w:r>
+        <w:t>out the feature</w:t>
+      </w:r>
+      <w:r>
+        <w:t xml:space="preserve"> + see if it improved or worsened </w:t>
+      </w:r>
+      <w:r>
+        <w:t xml:space="preserve">performance </w:t>
+      </w:r>
+      <w:r>
+        <w:t>via a real number</w:t>
+      </w:r>
+    </w:p>
+    <w:p>
+      <w:pPr>
+        <w:pStyle w:val="ListBullet"/>
+      </w:pPr>
+      <w:r>
+        <w:t>So in order to be able to develop an anoma</w:t>
+      </w:r>
+      <w:r>
+        <w:t xml:space="preserve">ly detection system quickly, it’d </w:t>
+      </w:r>
+      <w:r>
+        <w:t xml:space="preserve">be a really helpful to have a way of </w:t>
+      </w:r>
+      <w:r>
+        <w:rPr>
+          <w:i/>
+        </w:rPr>
+        <w:t>evaluating</w:t>
+      </w:r>
+      <w:r>
+        <w:t xml:space="preserve"> an anomaly detection system. </w:t>
+      </w:r>
+    </w:p>
+    <w:p>
+      <w:pPr>
+        <w:pStyle w:val="ListBullet"/>
+      </w:pPr>
+      <w:r>
+        <w:t xml:space="preserve">We're </w:t>
+      </w:r>
+      <w:r>
+        <w:t xml:space="preserve">actually going to assume </w:t>
+      </w:r>
+      <w:r>
+        <w:t xml:space="preserve">we </w:t>
+      </w:r>
+      <w:r>
+        <w:t>have some labeled data</w:t>
+      </w:r>
+    </w:p>
+    <w:p>
+      <w:pPr>
+        <w:pStyle w:val="ListBullet"/>
+        <w:tabs>
+          <w:tab w:val="clear" w:pos="360"/>
+          <w:tab w:val="num" w:pos="720"/>
+        </w:tabs>
+        <w:ind w:left="720"/>
+      </w:pPr>
+      <w:r>
+        <w:t xml:space="preserve">So far, we've been </w:t>
+      </w:r>
+      <w:r>
+        <w:t>treating anomaly detection as unsupervised</w:t>
+      </w:r>
+      <w:r>
+        <w:t xml:space="preserve"> (using unlabeled data)</w:t>
+      </w:r>
+    </w:p>
+    <w:p>
+      <w:pPr>
+        <w:pStyle w:val="ListBullet"/>
+        <w:tabs>
+          <w:tab w:val="clear" w:pos="360"/>
+          <w:tab w:val="num" w:pos="720"/>
+        </w:tabs>
+        <w:ind w:left="720"/>
+      </w:pPr>
+      <w:r>
+        <w:t xml:space="preserve">But if you have labeled data that specifies some anomalous </w:t>
+      </w:r>
+      <w:r>
+        <w:t>+</w:t>
+      </w:r>
+      <w:r>
+        <w:t xml:space="preserve"> non-anomalous examples, this </w:t>
+      </w:r>
+      <w:r>
+        <w:t xml:space="preserve">is </w:t>
+      </w:r>
+      <w:r>
+        <w:t>the standard way of evaluating an anomaly detection algorithm.</w:t>
+      </w:r>
+    </w:p>
+    <w:p>
+      <w:pPr>
+        <w:pStyle w:val="ListBullet"/>
+      </w:pPr>
+      <w:r>
+        <w:t>Some label</w:t>
+      </w:r>
+      <w:r>
+        <w:t xml:space="preserve">ed </w:t>
+      </w:r>
+      <w:r>
+        <w:t xml:space="preserve">data of </w:t>
+      </w:r>
+      <w:r>
+        <w:t xml:space="preserve">a </w:t>
+      </w:r>
+      <w:r>
+        <w:t xml:space="preserve">few anomalous examples of aircraft engines manufactured in the past </w:t>
+      </w:r>
+      <w:r>
+        <w:t xml:space="preserve">+ </w:t>
+      </w:r>
+      <w:r>
+        <w:t>also have some non-anomalous examples</w:t>
+      </w:r>
+    </w:p>
+    <w:p>
+      <w:pPr>
+        <w:pStyle w:val="ListBullet"/>
+      </w:pPr>
+      <w:r>
+        <w:t xml:space="preserve">y </w:t>
+      </w:r>
+      <w:r>
+        <w:t xml:space="preserve">= </w:t>
+      </w:r>
+      <w:r>
+        <w:t xml:space="preserve">0 </w:t>
+      </w:r>
+      <w:r>
+        <w:t>denotes normal/</w:t>
+      </w:r>
+      <w:r>
+        <w:t xml:space="preserve">non-anomalous example </w:t>
+      </w:r>
+      <w:r>
+        <w:t xml:space="preserve">+ </w:t>
+      </w:r>
+      <w:r>
+        <w:t xml:space="preserve">y </w:t>
+      </w:r>
+      <w:r>
+        <w:t xml:space="preserve">= </w:t>
+      </w:r>
+      <w:r>
+        <w:t xml:space="preserve">1 </w:t>
+      </w:r>
+      <w:r>
+        <w:t xml:space="preserve">denotes </w:t>
+      </w:r>
+      <w:r>
+        <w:t xml:space="preserve">anomalous examples. </w:t>
+      </w:r>
+    </w:p>
+    <w:p>
+      <w:pPr>
+        <w:pStyle w:val="ListBullet"/>
+      </w:pPr>
+      <w:r>
+        <w:t xml:space="preserve">The process of developing and evaluating an anomaly detection algorithm is as follows. </w:t>
+      </w:r>
+    </w:p>
+    <w:p>
+      <w:pPr>
+        <w:pStyle w:val="ListBullet"/>
+        <w:tabs>
+          <w:tab w:val="clear" w:pos="360"/>
+          <w:tab w:val="num" w:pos="720"/>
+        </w:tabs>
+        <w:ind w:left="720"/>
+      </w:pPr>
+      <w:r>
+        <w:t xml:space="preserve">Think </w:t>
+      </w:r>
+      <w:r>
+        <w:t xml:space="preserve">of it as a training set as unlabeled </w:t>
+      </w:r>
+      <w:r>
+        <w:t xml:space="preserve">= </w:t>
+      </w:r>
+      <w:r>
+        <w:t xml:space="preserve">large collection of normal, non-anomalous examples. </w:t>
+      </w:r>
+    </w:p>
+    <w:p>
+      <w:pPr>
+        <w:pStyle w:val="ListBullet"/>
+        <w:tabs>
+          <w:tab w:val="clear" w:pos="360"/>
+          <w:tab w:val="num" w:pos="1080"/>
+        </w:tabs>
+        <w:ind w:left="1080"/>
+      </w:pPr>
+      <w:r>
+        <w:t xml:space="preserve">it's okay if a few anomalies slip into your unlabeled training set. </w:t>
+      </w:r>
+    </w:p>
+    <w:p>
+      <w:pPr>
+        <w:pStyle w:val="ListBullet"/>
+        <w:tabs>
+          <w:tab w:val="clear" w:pos="360"/>
+          <w:tab w:val="num" w:pos="720"/>
+        </w:tabs>
+        <w:ind w:left="720"/>
+      </w:pPr>
+      <w:r>
+        <w:t xml:space="preserve">Define </w:t>
+      </w:r>
+      <w:r>
+        <w:t xml:space="preserve">a </w:t>
+      </w:r>
+      <w:r>
+        <w:t xml:space="preserve">CV + </w:t>
+      </w:r>
+      <w:r>
+        <w:t>a test set</w:t>
+      </w:r>
+      <w:r>
+        <w:t xml:space="preserve"> w/ </w:t>
+      </w:r>
+      <w:r>
+        <w:t>which to evaluate a particular anomaly detection algorithm</w:t>
+      </w:r>
+    </w:p>
+    <w:p>
+      <w:pPr>
+        <w:pStyle w:val="ListBullet"/>
+        <w:numPr>
+          <w:ilvl w:val="0"/>
+          <w:numId w:val="0"/>
+        </w:numPr>
+        <w:ind w:left="1080" w:firstLine="360"/>
+      </w:pPr>
+      <w:r>
+        <w:rPr>
+          <w:noProof/>
+        </w:rPr>
+        <w:drawing>
+          <wp:inline distT="0" distB="0" distL="0" distR="0" wp14:anchorId="5F6F7BB7" wp14:editId="28579B38">
+            <wp:extent cx="3965944" cy="1243595"/>
+            <wp:effectExtent l="0" t="0" r="0" b="0"/>
+            <wp:docPr id="1" name="Picture 1"/>
+            <wp:cNvGraphicFramePr>
+              <a:graphicFrameLocks xmlns:a="http://schemas.openxmlformats.org/drawingml/2006/main" noChangeAspect="1"/>
+            </wp:cNvGraphicFramePr>
+            <a:graphic xmlns:a="http://schemas.openxmlformats.org/drawingml/2006/main">
+              <a:graphicData uri="http://schemas.openxmlformats.org/drawingml/2006/picture">
+                <pic:pic xmlns:pic="http://schemas.openxmlformats.org/drawingml/2006/picture">
+                  <pic:nvPicPr>
+                    <pic:cNvPr id="1" name=""/>
+                    <pic:cNvPicPr/>
+                  </pic:nvPicPr>
+                  <pic:blipFill>
+                    <a:blip r:embed="rId8"/>
+                    <a:stretch>
+                      <a:fillRect/>
+                    </a:stretch>
+                  </pic:blipFill>
+                  <pic:spPr>
+                    <a:xfrm>
+                      <a:off x="0" y="0"/>
+                      <a:ext cx="3975804" cy="1246687"/>
+                    </a:xfrm>
+                    <a:prstGeom prst="rect">
+                      <a:avLst/>
+                    </a:prstGeom>
+                  </pic:spPr>
+                </pic:pic>
+              </a:graphicData>
+            </a:graphic>
+          </wp:inline>
+        </w:drawing>
+      </w:r>
+    </w:p>
+    <w:p>
+      <w:pPr>
+        <w:pStyle w:val="ListBullet"/>
+      </w:pPr>
+      <w:r>
+        <w:t xml:space="preserve">Ex: 10k </w:t>
+      </w:r>
+      <w:r>
+        <w:t xml:space="preserve">examples of </w:t>
+      </w:r>
+      <w:r>
+        <w:t xml:space="preserve">normal engines (assume </w:t>
+      </w:r>
+      <w:r>
+        <w:t xml:space="preserve">vast majority of these </w:t>
+      </w:r>
+      <w:r>
+        <w:t xml:space="preserve">are </w:t>
+      </w:r>
+      <w:r>
+        <w:t>non-anomalous engines</w:t>
+      </w:r>
+      <w:r>
+        <w:t xml:space="preserve">) + 20 </w:t>
+      </w:r>
+      <w:r>
+        <w:t xml:space="preserve">anomalous engines </w:t>
+      </w:r>
+    </w:p>
+    <w:p>
+      <w:pPr>
+        <w:pStyle w:val="ListBullet"/>
+        <w:tabs>
+          <w:tab w:val="clear" w:pos="360"/>
+          <w:tab w:val="num" w:pos="720"/>
+        </w:tabs>
+        <w:ind w:left="720"/>
+      </w:pPr>
+      <w:r>
+        <w:t>F</w:t>
+      </w:r>
+      <w:r>
+        <w:t xml:space="preserve">or a typical application of anomaly detection, non-anomalous </w:t>
+      </w:r>
+      <w:r>
+        <w:t>examples may range from 20-</w:t>
+      </w:r>
+      <w:r>
+        <w:t xml:space="preserve">50. </w:t>
+      </w:r>
+    </w:p>
+    <w:p>
+      <w:pPr>
+        <w:pStyle w:val="ListBullet"/>
+        <w:tabs>
+          <w:tab w:val="clear" w:pos="360"/>
+          <w:tab w:val="num" w:pos="720"/>
+        </w:tabs>
+        <w:ind w:left="720"/>
+      </w:pPr>
+      <w:r>
+        <w:t xml:space="preserve">Usually </w:t>
+      </w:r>
+      <w:r>
+        <w:t xml:space="preserve">have a much larger number of good examples. </w:t>
+      </w:r>
+    </w:p>
+    <w:p>
+      <w:pPr>
+        <w:pStyle w:val="ListBullet"/>
+      </w:pPr>
+      <w:r>
+        <w:t>A</w:t>
+      </w:r>
+      <w:r>
+        <w:t xml:space="preserve"> fairly typical way to split it into the training, </w:t>
+      </w:r>
+      <w:r>
+        <w:t xml:space="preserve">CV, + test sets </w:t>
+      </w:r>
+      <w:r>
+        <w:t>would be</w:t>
+      </w:r>
+      <w:r>
+        <w:t xml:space="preserve"> a 60/20/20 split:</w:t>
+      </w:r>
+    </w:p>
+    <w:p>
+      <w:pPr>
+        <w:pStyle w:val="ListBullet"/>
+        <w:numPr>
+          <w:ilvl w:val="0"/>
+          <w:numId w:val="0"/>
+        </w:numPr>
+        <w:ind w:left="1800"/>
+      </w:pPr>
+      <w:r>
+        <w:rPr>
+          <w:noProof/>
+        </w:rPr>
+        <w:drawing>
+          <wp:inline distT="0" distB="0" distL="0" distR="0" wp14:anchorId="3A0C18F6" wp14:editId="00D81F43">
+            <wp:extent cx="3519376" cy="688835"/>
+            <wp:effectExtent l="0" t="0" r="5080" b="0"/>
+            <wp:docPr id="2" name="Picture 2"/>
+            <wp:cNvGraphicFramePr>
+              <a:graphicFrameLocks xmlns:a="http://schemas.openxmlformats.org/drawingml/2006/main" noChangeAspect="1"/>
+            </wp:cNvGraphicFramePr>
+            <a:graphic xmlns:a="http://schemas.openxmlformats.org/drawingml/2006/main">
+              <a:graphicData uri="http://schemas.openxmlformats.org/drawingml/2006/picture">
+                <pic:pic xmlns:pic="http://schemas.openxmlformats.org/drawingml/2006/picture">
+                  <pic:nvPicPr>
+                    <pic:cNvPr id="1" name=""/>
+                    <pic:cNvPicPr/>
+                  </pic:nvPicPr>
+                  <pic:blipFill>
+                    <a:blip r:embed="rId9"/>
+                    <a:stretch>
+                      <a:fillRect/>
+                    </a:stretch>
+                  </pic:blipFill>
+                  <pic:spPr>
+                    <a:xfrm>
+                      <a:off x="0" y="0"/>
+                      <a:ext cx="3594509" cy="703541"/>
+                    </a:xfrm>
+                    <a:prstGeom prst="rect">
+                      <a:avLst/>
+                    </a:prstGeom>
+                  </pic:spPr>
+                </pic:pic>
+              </a:graphicData>
+            </a:graphic>
+          </wp:inline>
+        </w:drawing>
+      </w:r>
+    </w:p>
+    <w:p>
+      <w:pPr>
+        <w:pStyle w:val="ListBullet"/>
+        <w:tabs>
+          <w:tab w:val="clear" w:pos="360"/>
+          <w:tab w:val="num" w:pos="720"/>
+        </w:tabs>
+        <w:ind w:left="720"/>
+      </w:pPr>
+      <w:r>
+        <w:t>6k</w:t>
+      </w:r>
+      <w:r>
+        <w:t xml:space="preserve"> into unlabeled training set</w:t>
+      </w:r>
+      <w:r>
+        <w:t xml:space="preserve"> (</w:t>
+      </w:r>
+      <w:r>
+        <w:t xml:space="preserve">unlabeled but all examples correspond to y </w:t>
+      </w:r>
+      <w:r>
+        <w:t xml:space="preserve">= </w:t>
+      </w:r>
+      <w:r>
+        <w:t>0, as far as we know</w:t>
+      </w:r>
+      <w:r>
+        <w:t>)</w:t>
+      </w:r>
+    </w:p>
+    <w:p>
+      <w:pPr>
+        <w:pStyle w:val="ListBullet"/>
+        <w:tabs>
+          <w:tab w:val="clear" w:pos="360"/>
+          <w:tab w:val="num" w:pos="720"/>
+        </w:tabs>
+        <w:ind w:left="720"/>
+      </w:pPr>
+      <w:r>
+        <w:t>We will use this to fit p(</w:t>
+      </w:r>
+      <w:r>
+        <w:t>x</w:t>
+      </w:r>
+      <w:r>
+        <w:t>(i)</w:t>
+      </w:r>
+      <w:r>
+        <w:t xml:space="preserve"> parametrized by </w:t>
+      </w:r>
+      <w:r>
+        <w:t>μ</w:t>
+      </w:r>
+      <w:r>
+        <w:t>(i),</w:t>
+      </w:r>
+      <w:r>
+        <w:t xml:space="preserve"> </w:t>
+      </w:r>
+      <w:r>
+        <w:t>δ</w:t>
+      </w:r>
+      <w:r>
+        <w:t xml:space="preserve">^2(i)) </w:t>
+      </w:r>
+      <w:r>
+        <w:sym w:font="Wingdings" w:char="F0E0"/>
+      </w:r>
+      <w:r>
+        <w:t xml:space="preserve"> </w:t>
+      </w:r>
+      <w:r>
+        <w:t xml:space="preserve">to estimate parameters </w:t>
+      </w:r>
+      <w:r>
+        <w:t>μ</w:t>
+      </w:r>
+      <w:r>
+        <w:t xml:space="preserve">1, </w:t>
+      </w:r>
+      <w:r>
+        <w:t>δ^2</w:t>
+      </w:r>
+    </w:p>
+    <w:p>
+      <w:pPr>
+        <w:pStyle w:val="ListBullet"/>
+      </w:pPr>
+      <w:r>
+        <w:t xml:space="preserve">Halve remaining examples into CV + test sets w/ 2k examples </w:t>
+      </w:r>
+    </w:p>
+    <w:p>
+      <w:pPr>
+        <w:pStyle w:val="ListBullet"/>
+      </w:pPr>
+      <w:r>
+        <w:t>A</w:t>
+      </w:r>
+      <w:r>
+        <w:t>lso have 20 flawed aircraft engines</w:t>
+      </w:r>
+      <w:r>
+        <w:t xml:space="preserve"> </w:t>
+      </w:r>
+      <w:r>
+        <w:sym w:font="Wingdings" w:char="F0E0"/>
+      </w:r>
+      <w:r>
+        <w:t xml:space="preserve"> split </w:t>
+      </w:r>
+      <w:r>
+        <w:t xml:space="preserve">+ put 10 in CV </w:t>
+      </w:r>
+      <w:r>
+        <w:t xml:space="preserve">set </w:t>
+      </w:r>
+      <w:r>
+        <w:t>+ 10 in test set</w:t>
+      </w:r>
+    </w:p>
+    <w:p>
+      <w:pPr>
+        <w:pStyle w:val="ListBullet"/>
+      </w:pPr>
+      <w:r>
+        <w:lastRenderedPageBreak/>
+        <w:t>Lik</w:t>
+      </w:r>
+      <w:r>
+        <w:t xml:space="preserve">e to think of the </w:t>
+      </w:r>
+      <w:r>
+        <w:t>CV</w:t>
+      </w:r>
+      <w:r>
+        <w:t xml:space="preserve"> set </w:t>
+      </w:r>
+      <w:r>
+        <w:t>+</w:t>
+      </w:r>
+      <w:r>
+        <w:t xml:space="preserve"> test set as being completely diff</w:t>
+      </w:r>
+      <w:r>
+        <w:t>erent data sets to each other, b</w:t>
+      </w:r>
+      <w:r>
+        <w:t xml:space="preserve">ut, in anomaly detection, sometimes </w:t>
+      </w:r>
+      <w:r>
+        <w:t xml:space="preserve">people </w:t>
+      </w:r>
+      <w:r>
+        <w:t xml:space="preserve">use the same set of good </w:t>
+      </w:r>
+      <w:r>
+        <w:t xml:space="preserve">examples </w:t>
+      </w:r>
+      <w:r>
+        <w:t xml:space="preserve">in </w:t>
+      </w:r>
+      <w:r>
+        <w:t xml:space="preserve">both </w:t>
+      </w:r>
+      <w:r>
+        <w:t xml:space="preserve">the </w:t>
+      </w:r>
+      <w:r>
+        <w:t xml:space="preserve">CV </w:t>
+      </w:r>
+      <w:r>
+        <w:t>sets</w:t>
+      </w:r>
+      <w:r>
+        <w:t xml:space="preserve"> +</w:t>
+      </w:r>
+      <w:r>
+        <w:t xml:space="preserve"> the test sets, sometimes people use exactly the same sets of anomalous </w:t>
+      </w:r>
+      <w:r>
+        <w:t>examples in these sets</w:t>
+      </w:r>
+    </w:p>
+    <w:p>
+      <w:pPr>
+        <w:pStyle w:val="ListBullet"/>
+      </w:pPr>
+      <w:r>
+        <w:t>C</w:t>
+      </w:r>
+      <w:r>
+        <w:t xml:space="preserve">ertainly using the same data in the </w:t>
+      </w:r>
+      <w:r>
+        <w:t>CV</w:t>
+      </w:r>
+      <w:r>
+        <w:t xml:space="preserve"> set </w:t>
+      </w:r>
+      <w:r>
+        <w:t>+</w:t>
+      </w:r>
+      <w:r>
+        <w:t xml:space="preserve"> the test set, that is not considered a good </w:t>
+      </w:r>
+      <w:r>
+        <w:t>ML</w:t>
+      </w:r>
+      <w:r>
+        <w:t xml:space="preserve"> practice. </w:t>
+      </w:r>
+    </w:p>
+    <w:p>
+      <w:pPr>
+        <w:pStyle w:val="ListBullet"/>
+      </w:pPr>
+      <w:r>
+        <w:t>So, given the training, CV</w:t>
+      </w:r>
+      <w:r>
+        <w:t xml:space="preserve"> </w:t>
+      </w:r>
+      <w:r>
+        <w:t xml:space="preserve">+ </w:t>
+      </w:r>
+      <w:r>
+        <w:t xml:space="preserve">test sets, here's how you develop and evaluate an algorithm. </w:t>
+      </w:r>
+    </w:p>
+    <w:p>
+      <w:pPr>
+        <w:pStyle w:val="ListBullet"/>
+        <w:tabs>
+          <w:tab w:val="clear" w:pos="360"/>
+          <w:tab w:val="num" w:pos="720"/>
+        </w:tabs>
+        <w:ind w:left="720"/>
+      </w:pPr>
+      <w:r>
+        <w:t xml:space="preserve">Take </w:t>
+      </w:r>
+      <w:r>
+        <w:t xml:space="preserve">the </w:t>
+      </w:r>
+      <w:r>
+        <w:t>training set + we fit the model p(</w:t>
+      </w:r>
+      <w:r>
+        <w:t>x</w:t>
+      </w:r>
+      <w:r>
+        <w:t xml:space="preserve">) </w:t>
+      </w:r>
+      <w:r>
+        <w:sym w:font="Wingdings" w:char="F0E0"/>
+      </w:r>
+      <w:r>
+        <w:t xml:space="preserve"> </w:t>
+      </w:r>
+      <w:r>
+        <w:t xml:space="preserve">fit all those parameters for all the Gaussians </w:t>
+      </w:r>
+      <w:r>
+        <w:t xml:space="preserve">to </w:t>
+      </w:r>
+      <w:r>
+        <w:t>the</w:t>
+      </w:r>
+      <w:r>
+        <w:t xml:space="preserve"> m unlabeled examples </w:t>
+      </w:r>
+    </w:p>
+    <w:p>
+      <w:pPr>
+        <w:pStyle w:val="ListBullet"/>
+        <w:tabs>
+          <w:tab w:val="clear" w:pos="360"/>
+          <w:tab w:val="num" w:pos="720"/>
+        </w:tabs>
+        <w:ind w:left="720"/>
+      </w:pPr>
+      <w:r>
+        <w:t xml:space="preserve">Then imagine </w:t>
+      </w:r>
+      <w:r>
+        <w:t xml:space="preserve">the </w:t>
+      </w:r>
+      <w:r>
+        <w:t>anomaly detection algorithm is actually making prediction</w:t>
+      </w:r>
+      <w:r>
+        <w:t>s</w:t>
+      </w:r>
+    </w:p>
+    <w:p>
+      <w:pPr>
+        <w:pStyle w:val="ListBullet"/>
+        <w:tabs>
+          <w:tab w:val="clear" w:pos="360"/>
+          <w:tab w:val="num" w:pos="720"/>
+        </w:tabs>
+        <w:ind w:left="720"/>
+      </w:pPr>
+      <w:r>
+        <w:t xml:space="preserve">On </w:t>
+      </w:r>
+      <w:r>
+        <w:t xml:space="preserve">the </w:t>
+      </w:r>
+      <w:r>
+        <w:t>CV or</w:t>
+      </w:r>
+      <w:r>
+        <w:t xml:space="preserve"> test set, given</w:t>
+      </w:r>
+      <w:r>
+        <w:t xml:space="preserve"> </w:t>
+      </w:r>
+      <w:r>
+        <w:t xml:space="preserve">example X, think of the algorithm as predicting that y </w:t>
+      </w:r>
+      <w:r>
+        <w:t>= 1 when p(x)</w:t>
+      </w:r>
+      <w:r>
+        <w:t xml:space="preserve"> </w:t>
+      </w:r>
+      <w:r>
+        <w:t xml:space="preserve">&lt; epsilon + y = 0 </w:t>
+      </w:r>
+      <w:r>
+        <w:t xml:space="preserve">if </w:t>
+      </w:r>
+      <w:r>
+        <w:t>p(x)</w:t>
+      </w:r>
+      <w:r>
+        <w:t xml:space="preserve"> </w:t>
+      </w:r>
+      <w:r>
+        <w:t xml:space="preserve">&gt;= </w:t>
+      </w:r>
+      <w:r>
+        <w:t xml:space="preserve">epsilon. </w:t>
+      </w:r>
+    </w:p>
+    <w:p>
+      <w:pPr>
+        <w:pStyle w:val="ListBullet"/>
+        <w:tabs>
+          <w:tab w:val="clear" w:pos="360"/>
+          <w:tab w:val="num" w:pos="720"/>
+        </w:tabs>
+        <w:ind w:left="720"/>
+      </w:pPr>
+      <w:r>
+        <w:t xml:space="preserve">Can </w:t>
+      </w:r>
+      <w:r>
+        <w:t>evaluate it by seeing how of</w:t>
+      </w:r>
+      <w:r>
+        <w:t>ten it gets these labels right, similar to</w:t>
+      </w:r>
+      <w:r>
+        <w:t xml:space="preserve"> evaluation metrics </w:t>
+      </w:r>
+      <w:r>
+        <w:t xml:space="preserve">used </w:t>
+      </w:r>
+      <w:r>
+        <w:t xml:space="preserve">in supervised learning. </w:t>
+      </w:r>
+    </w:p>
+    <w:p>
+      <w:pPr>
+        <w:pStyle w:val="ListBullet"/>
+        <w:tabs>
+          <w:tab w:val="clear" w:pos="360"/>
+          <w:tab w:val="num" w:pos="720"/>
+        </w:tabs>
+        <w:ind w:left="720"/>
+      </w:pPr>
+      <w:r>
+        <w:t xml:space="preserve">Labels </w:t>
+      </w:r>
+      <w:r>
+        <w:t xml:space="preserve">will be very skewed </w:t>
+      </w:r>
+      <w:r>
+        <w:t>b/c</w:t>
+      </w:r>
+      <w:r>
+        <w:t xml:space="preserve"> y </w:t>
+      </w:r>
+      <w:r>
+        <w:t xml:space="preserve">= 0 are </w:t>
+      </w:r>
+      <w:r>
+        <w:t xml:space="preserve">normal examples, usually much more common than y </w:t>
+      </w:r>
+      <w:r>
+        <w:t xml:space="preserve">= </w:t>
+      </w:r>
+      <w:r>
+        <w:t xml:space="preserve">1 anomalous examples. </w:t>
+      </w:r>
+    </w:p>
+    <w:p>
+      <w:pPr>
+        <w:pStyle w:val="ListBullet"/>
+        <w:tabs>
+          <w:tab w:val="clear" w:pos="360"/>
+          <w:tab w:val="num" w:pos="720"/>
+        </w:tabs>
+        <w:ind w:left="720"/>
+      </w:pPr>
+      <w:r>
+        <w:t>B</w:t>
+      </w:r>
+      <w:r>
+        <w:t>/c</w:t>
+      </w:r>
+      <w:r>
+        <w:t xml:space="preserve"> the data is very skewed (i.e. </w:t>
+      </w:r>
+      <w:r>
+        <w:t>b/c</w:t>
+      </w:r>
+      <w:r>
+        <w:t xml:space="preserve"> y </w:t>
+      </w:r>
+      <w:r>
+        <w:t>= 0 is much more common)</w:t>
+      </w:r>
+      <w:r>
+        <w:t xml:space="preserve"> classification accuracy would </w:t>
+      </w:r>
+      <w:r>
+        <w:t xml:space="preserve">NOT </w:t>
+      </w:r>
+      <w:r>
+        <w:t>b</w:t>
+      </w:r>
+      <w:r>
+        <w:t>e a good evaluation metric</w:t>
+      </w:r>
+      <w:r>
+        <w:t xml:space="preserve"> </w:t>
+      </w:r>
+    </w:p>
+    <w:p>
+      <w:pPr>
+        <w:pStyle w:val="ListBullet"/>
+        <w:tabs>
+          <w:tab w:val="clear" w:pos="360"/>
+          <w:tab w:val="num" w:pos="720"/>
+        </w:tabs>
+        <w:ind w:left="720"/>
+      </w:pPr>
+      <w:r>
+        <w:t xml:space="preserve">W/ a </w:t>
+      </w:r>
+      <w:r>
+        <w:t xml:space="preserve">very skewed data set, predicting y </w:t>
+      </w:r>
+      <w:r>
+        <w:t xml:space="preserve">= </w:t>
+      </w:r>
+      <w:r>
+        <w:t>0 a</w:t>
+      </w:r>
+      <w:r>
+        <w:t>ll the time</w:t>
+      </w:r>
+      <w:r>
+        <w:t xml:space="preserve"> will </w:t>
+      </w:r>
+      <w:r>
+        <w:t>give</w:t>
+      </w:r>
+      <w:r>
+        <w:t xml:space="preserve"> </w:t>
+      </w:r>
+      <w:r>
+        <w:t xml:space="preserve">very high classification accuracy. </w:t>
+      </w:r>
+    </w:p>
+    <w:p>
+      <w:pPr>
+        <w:pStyle w:val="ListBullet"/>
+        <w:tabs>
+          <w:tab w:val="clear" w:pos="360"/>
+          <w:tab w:val="num" w:pos="720"/>
+        </w:tabs>
+        <w:ind w:left="720"/>
+      </w:pPr>
+      <w:r>
+        <w:t xml:space="preserve">Instead, </w:t>
+      </w:r>
+      <w:r>
+        <w:t xml:space="preserve">use evaluation metrics </w:t>
+      </w:r>
+      <w:r>
+        <w:t xml:space="preserve">like computing the </w:t>
+      </w:r>
+      <w:r>
+        <w:rPr>
+          <w:b/>
+        </w:rPr>
+        <w:t>fraction of</w:t>
+      </w:r>
+      <w:r>
+        <w:rPr>
+          <w:b/>
+        </w:rPr>
+        <w:t xml:space="preserve"> TP’s</w:t>
+      </w:r>
+      <w:r>
+        <w:rPr>
+          <w:b/>
+        </w:rPr>
+        <w:t>,</w:t>
+      </w:r>
+      <w:r>
+        <w:rPr>
+          <w:b/>
+        </w:rPr>
+        <w:t xml:space="preserve"> FP’s, FN’s, TN’s, etc</w:t>
+      </w:r>
+      <w:r>
+        <w:t>.</w:t>
+      </w:r>
+    </w:p>
+    <w:p>
+      <w:pPr>
+        <w:pStyle w:val="ListBullet"/>
+        <w:tabs>
+          <w:tab w:val="clear" w:pos="360"/>
+          <w:tab w:val="num" w:pos="720"/>
+        </w:tabs>
+        <w:ind w:left="720"/>
+      </w:pPr>
+      <w:r>
+        <w:t xml:space="preserve">Or </w:t>
+      </w:r>
+      <w:r>
+        <w:t xml:space="preserve">compute the </w:t>
+      </w:r>
+      <w:r>
+        <w:rPr>
+          <w:b/>
+        </w:rPr>
+        <w:t>position</w:t>
+      </w:r>
+      <w:r>
+        <w:t xml:space="preserve"> </w:t>
+      </w:r>
+      <w:r>
+        <w:t xml:space="preserve">+ </w:t>
+      </w:r>
+      <w:r>
+        <w:rPr>
+          <w:b/>
+        </w:rPr>
+        <w:t>recall</w:t>
+      </w:r>
+      <w:r>
+        <w:t xml:space="preserve"> </w:t>
+      </w:r>
+      <w:r>
+        <w:t xml:space="preserve">of this algorithm </w:t>
+      </w:r>
+      <w:r>
+        <w:t xml:space="preserve">or </w:t>
+      </w:r>
+      <w:r>
+        <w:t xml:space="preserve">compute </w:t>
+      </w:r>
+      <w:r>
+        <w:rPr>
+          <w:b/>
+        </w:rPr>
+        <w:t>the f1 score</w:t>
+      </w:r>
+      <w:r>
+        <w:t xml:space="preserve"> (</w:t>
+      </w:r>
+      <w:r>
+        <w:t xml:space="preserve">a single real number way of summarizing the position </w:t>
+      </w:r>
+      <w:r>
+        <w:t>+</w:t>
+      </w:r>
+      <w:r>
+        <w:t xml:space="preserve"> recall </w:t>
+      </w:r>
+      <w:r>
+        <w:t>values</w:t>
+      </w:r>
+    </w:p>
+    <w:p>
+      <w:pPr>
+        <w:pStyle w:val="ListBullet"/>
+        <w:numPr>
+          <w:ilvl w:val="0"/>
+          <w:numId w:val="0"/>
+        </w:numPr>
+        <w:ind w:left="360"/>
+      </w:pPr>
+    </w:p>
+    <w:p>
+      <w:pPr>
+        <w:pStyle w:val="ListBullet"/>
+      </w:pPr>
+      <w:r>
+        <w:rPr>
+          <w:b/>
+        </w:rPr>
+        <w:t>Epsilon</w:t>
+      </w:r>
+      <w:r>
+        <w:t xml:space="preserve"> </w:t>
+      </w:r>
+      <w:r>
+        <w:t xml:space="preserve">is this threshold </w:t>
+      </w:r>
+      <w:r>
+        <w:t xml:space="preserve">used </w:t>
+      </w:r>
+      <w:r>
+        <w:t xml:space="preserve">to decide when to flag something as an anomaly. </w:t>
+      </w:r>
+    </w:p>
+    <w:p>
+      <w:pPr>
+        <w:pStyle w:val="ListBullet"/>
+      </w:pPr>
+      <w:r>
+        <w:t xml:space="preserve">If </w:t>
+      </w:r>
+      <w:r>
+        <w:t xml:space="preserve">you have a </w:t>
+      </w:r>
+      <w:r>
+        <w:t>CV</w:t>
+      </w:r>
+      <w:r>
+        <w:t xml:space="preserve"> set, another way to </w:t>
+      </w:r>
+      <w:r>
+        <w:t>+</w:t>
+      </w:r>
+      <w:r>
+        <w:t xml:space="preserve"> to</w:t>
+      </w:r>
+      <w:r>
+        <w:t xml:space="preserve"> choose this parameter epsilon </w:t>
+      </w:r>
+      <w:r>
+        <w:t>would be to try ma</w:t>
+      </w:r>
+      <w:r>
+        <w:t xml:space="preserve">ny different values of epsilon </w:t>
+      </w:r>
+      <w:r>
+        <w:t>+</w:t>
+      </w:r>
+      <w:r>
+        <w:t xml:space="preserve"> then pick the value</w:t>
+      </w:r>
+      <w:r>
+        <w:t xml:space="preserve"> </w:t>
+      </w:r>
+      <w:r>
+        <w:t xml:space="preserve">that </w:t>
+      </w:r>
+      <w:r>
+        <w:t xml:space="preserve">maximizes f1 score, or that otherwise does well on your </w:t>
+      </w:r>
+      <w:r>
+        <w:t>CV</w:t>
+      </w:r>
+      <w:r>
+        <w:t xml:space="preserve"> set</w:t>
+      </w:r>
+    </w:p>
+    <w:p>
+      <w:pPr>
+        <w:pStyle w:val="ListBullet"/>
+      </w:pPr>
+      <w:r>
+        <w:t xml:space="preserve">More </w:t>
+      </w:r>
+      <w:r>
+        <w:t xml:space="preserve">generally, the way to </w:t>
+      </w:r>
+      <w:r>
+        <w:t>use</w:t>
+      </w:r>
+      <w:r>
+        <w:t xml:space="preserve"> the training, testing, </w:t>
+      </w:r>
+      <w:r>
+        <w:t>+</w:t>
+      </w:r>
+      <w:r>
+        <w:t xml:space="preserve"> </w:t>
+      </w:r>
+      <w:r>
+        <w:t>CV</w:t>
+      </w:r>
+      <w:r>
+        <w:t xml:space="preserve"> sets, is </w:t>
+      </w:r>
+      <w:r>
+        <w:t xml:space="preserve">when </w:t>
+      </w:r>
+      <w:r>
+        <w:t>trying to make decisions (</w:t>
+      </w:r>
+      <w:r>
+        <w:t>what features to include, tune the parameter epsilon</w:t>
+      </w:r>
+      <w:r>
+        <w:t xml:space="preserve">), we’d </w:t>
+      </w:r>
+      <w:r>
+        <w:t xml:space="preserve">continually evaluate the algorithm on the </w:t>
+      </w:r>
+      <w:r>
+        <w:t>CV</w:t>
+      </w:r>
+      <w:r>
+        <w:t xml:space="preserve"> sets </w:t>
+      </w:r>
+      <w:r>
+        <w:t>+</w:t>
+      </w:r>
+      <w:r>
+        <w:t xml:space="preserve"> make all those decisions </w:t>
+      </w:r>
+      <w:r>
+        <w:t xml:space="preserve">for a </w:t>
+      </w:r>
+      <w:r>
+        <w:t xml:space="preserve">set of features, </w:t>
+      </w:r>
+      <w:r>
+        <w:t xml:space="preserve">or a </w:t>
+      </w:r>
+      <w:r>
+        <w:t xml:space="preserve">value of epsilon we're happy </w:t>
+      </w:r>
+      <w:r>
+        <w:t>w/</w:t>
+      </w:r>
+    </w:p>
+    <w:p>
+      <w:pPr>
+        <w:pStyle w:val="ListBullet"/>
+      </w:pPr>
+      <w:r>
+        <w:t xml:space="preserve">We </w:t>
+      </w:r>
+      <w:r>
+        <w:t xml:space="preserve">can then take the final model </w:t>
+      </w:r>
+      <w:r>
+        <w:t>+</w:t>
+      </w:r>
+      <w:r>
+        <w:t xml:space="preserve"> do </w:t>
+      </w:r>
+      <w:r>
+        <w:t>a</w:t>
+      </w:r>
+      <w:r>
+        <w:t xml:space="preserve"> final evaluation of the algorithm on the test sets. </w:t>
+      </w:r>
+    </w:p>
+    <w:p>
+      <w:pPr>
+        <w:pStyle w:val="ListBullet"/>
+      </w:pPr>
+      <w:r>
+        <w:t xml:space="preserve">Being </w:t>
+      </w:r>
+      <w:r>
+        <w:t>able to evaluate an algorithm</w:t>
+      </w:r>
+      <w:r>
+        <w:t xml:space="preserve"> </w:t>
+      </w:r>
+      <w:r>
+        <w:t>w/</w:t>
+      </w:r>
+      <w:r>
+        <w:t xml:space="preserve"> a single real number evaluation, </w:t>
+      </w:r>
+      <w:r>
+        <w:t xml:space="preserve">like an F1 score, </w:t>
+      </w:r>
+      <w:r>
+        <w:t>often</w:t>
+      </w:r>
+      <w:r>
+        <w:t xml:space="preserve"> </w:t>
+      </w:r>
+      <w:r>
+        <w:t>allows you to much more efficient use of time when trying to develop an anomaly d</w:t>
+      </w:r>
+      <w:r>
+        <w:t>etection system</w:t>
+      </w:r>
     </w:p>
     <w:p>
       <w:pPr>
@@ -89,27 +1416,6 @@
         </w:numPr>
         <w:jc w:val="center"/>
       </w:pPr>
-      <w:r>
-        <w:rPr>
-          <w:b/>
-          <w:u w:val="single"/>
-        </w:rPr>
-        <w:t>I</w:t>
-      </w:r>
-      <w:r>
-        <w:rPr>
-          <w:b/>
-          <w:u w:val="single"/>
-        </w:rPr>
-        <w:t xml:space="preserve">I. </w:t>
-      </w:r>
-      <w:r>
-        <w:rPr>
-          <w:b/>
-          <w:u w:val="single"/>
-        </w:rPr>
-        <w:t>ANOMALY DETECTION VS. SUPERVISED LEARNING</w:t>
-      </w:r>
     </w:p>
     <w:p>
       <w:pPr>
@@ -119,7 +1425,18 @@
           <w:numId w:val="0"/>
         </w:numPr>
         <w:jc w:val="center"/>
-      </w:pPr>
+        <w:rPr>
+          <w:b/>
+          <w:u w:val="single"/>
+        </w:rPr>
+      </w:pPr>
+      <w:r>
+        <w:rPr>
+          <w:b/>
+          <w:u w:val="single"/>
+        </w:rPr>
+        <w:t>II. ANOMALY DETECTION VS. SUPERVISED LEARNING</w:t>
+      </w:r>
     </w:p>
     <w:p>
       <w:pPr>
@@ -129,27 +1446,44 @@
           <w:numId w:val="0"/>
         </w:numPr>
         <w:jc w:val="center"/>
-      </w:pPr>
-      <w:r>
         <w:rPr>
           <w:b/>
           <w:u w:val="single"/>
         </w:rPr>
-        <w:t>II</w:t>
-      </w:r>
+      </w:pPr>
+    </w:p>
+    <w:p>
+      <w:pPr>
+        <w:pStyle w:val="ListBullet"/>
+      </w:pPr>
+      <w:bookmarkStart w:id="0" w:name="_GoBack"/>
+      <w:bookmarkEnd w:id="0"/>
+    </w:p>
+    <w:p>
+      <w:pPr>
+        <w:pStyle w:val="ListBullet"/>
+        <w:numPr>
+          <w:ilvl w:val="0"/>
+          <w:numId w:val="0"/>
+        </w:numPr>
+        <w:jc w:val="center"/>
+      </w:pPr>
+    </w:p>
+    <w:p>
+      <w:pPr>
+        <w:pStyle w:val="ListBullet"/>
+        <w:numPr>
+          <w:ilvl w:val="0"/>
+          <w:numId w:val="0"/>
+        </w:numPr>
+        <w:jc w:val="center"/>
+      </w:pPr>
       <w:r>
         <w:rPr>
           <w:b/>
           <w:u w:val="single"/>
         </w:rPr>
-        <w:t xml:space="preserve">I. </w:t>
-      </w:r>
-      <w:r>
-        <w:rPr>
-          <w:b/>
-          <w:u w:val="single"/>
-        </w:rPr>
-        <w:t>CHOOSING WHAT FEATURES TO USE</w:t>
+        <w:t>III. CHOOSING WHAT FEATURES TO USE</w:t>
       </w:r>
     </w:p>
     <w:sectPr>
@@ -1016,7 +2350,7 @@
 </file>
 
 <file path=customXml/itemProps1.xml><?xml version="1.0" encoding="utf-8"?>
-<ds:datastoreItem xmlns:ds="http://schemas.openxmlformats.org/officeDocument/2006/customXml" ds:itemID="{6A40523A-F7A1-4453-BDAE-192D41B82AF2}">
+<ds:datastoreItem xmlns:ds="http://schemas.openxmlformats.org/officeDocument/2006/customXml" ds:itemID="{DE93D58D-259E-418F-B1D8-C1F5E71A8004}">
   <ds:schemaRefs>
     <ds:schemaRef ds:uri="http://schemas.openxmlformats.org/officeDocument/2006/bibliography"/>
   </ds:schemaRefs>

</xml_diff>

<commit_message>
Continue on with Wk 9 lectures in Coursera Stanford ML
</commit_message>
<xml_diff>
--- a/MachineLearning/Coursera/StanfordMachineLearning/Week9_AnomalyDetection_RecommenderSystems/Week_9_1_2_BuildingAnAnomalyDetectionSystem.docx
+++ b/MachineLearning/Coursera/StanfordMachineLearning/Week9_AnomalyDetection_RecommenderSystems/Week_9_1_2_BuildingAnAnomalyDetectionSystem.docx
@@ -87,10 +87,7 @@
         <w:pStyle w:val="ListBullet"/>
       </w:pPr>
       <w:r>
-        <w:t xml:space="preserve">The </w:t>
-      </w:r>
-      <w:r>
-        <w:t xml:space="preserve">importance of </w:t>
+        <w:t xml:space="preserve">The importance of </w:t>
       </w:r>
       <w:r>
         <w:rPr>
@@ -105,22 +102,7 @@
         <w:sym w:font="Wingdings" w:char="F0E0"/>
       </w:r>
       <w:r>
-        <w:t xml:space="preserve"> </w:t>
-      </w:r>
-      <w:r>
-        <w:t xml:space="preserve">when trying to develop a learning algorithm for a specific application, </w:t>
-      </w:r>
-      <w:r>
-        <w:t>often need to make a lot of choices (</w:t>
-      </w:r>
-      <w:r>
-        <w:t xml:space="preserve">choosing </w:t>
-      </w:r>
-      <w:r>
-        <w:t xml:space="preserve">features to use, etc.) + making </w:t>
-      </w:r>
-      <w:r>
-        <w:t>decisions about all these choices is often much easier</w:t>
+        <w:t xml:space="preserve"> when trying to develop a learning algorithm for a specific application, often need to make a lot of choices (choosing features to use, etc.) + making decisions about all these choices is often much easier</w:t>
       </w:r>
       <w:r>
         <w:t xml:space="preserve"> w/ </w:t>
@@ -641,19 +623,13 @@
         <w:t xml:space="preserve"> parametrized by </w:t>
       </w:r>
       <w:r>
-        <w:t>μ</w:t>
-      </w:r>
-      <w:r>
-        <w:t>(i),</w:t>
+        <w:t>μ(i),</w:t>
       </w:r>
       <w:r>
         <w:t xml:space="preserve"> </w:t>
       </w:r>
       <w:r>
-        <w:t>δ</w:t>
-      </w:r>
-      <w:r>
-        <w:t xml:space="preserve">^2(i)) </w:t>
+        <w:t xml:space="preserve">δ^2(i)) </w:t>
       </w:r>
       <w:r>
         <w:sym w:font="Wingdings" w:char="F0E0"/>
@@ -953,16 +929,7 @@
         <w:t>evaluate it by seeing how of</w:t>
       </w:r>
       <w:r>
-        <w:t>ten it gets these labels right, similar to</w:t>
-      </w:r>
-      <w:r>
-        <w:t xml:space="preserve"> evaluation metrics </w:t>
-      </w:r>
-      <w:r>
-        <w:t xml:space="preserve">used </w:t>
-      </w:r>
-      <w:r>
-        <w:t xml:space="preserve">in supervised learning. </w:t>
+        <w:t xml:space="preserve">ten it gets these labels right, similar to evaluation metrics used in supervised learning. </w:t>
       </w:r>
     </w:p>
     <w:p>
@@ -1456,8 +1423,1004 @@
       <w:pPr>
         <w:pStyle w:val="ListBullet"/>
       </w:pPr>
+      <w:r>
+        <w:t>If we have labeled data, w</w:t>
+      </w:r>
+      <w:r>
+        <w:t>hy</w:t>
+      </w:r>
+      <w:r>
+        <w:t xml:space="preserve"> don't we just use a supervised ML method like logistic regression </w:t>
+      </w:r>
+      <w:r>
+        <w:t xml:space="preserve">or a </w:t>
+      </w:r>
+      <w:r>
+        <w:t xml:space="preserve">NN </w:t>
+      </w:r>
+      <w:r>
+        <w:t xml:space="preserve">to try to learn directly from </w:t>
+      </w:r>
+      <w:r>
+        <w:t xml:space="preserve">the </w:t>
+      </w:r>
+      <w:r>
+        <w:t xml:space="preserve">labeled data to predict whether Y </w:t>
+      </w:r>
+      <w:r>
+        <w:t xml:space="preserve">= 1 or </w:t>
+      </w:r>
+      <w:r>
+        <w:t xml:space="preserve">Y </w:t>
+      </w:r>
+      <w:r>
+        <w:t xml:space="preserve">= </w:t>
+      </w:r>
+      <w:r>
+        <w:t xml:space="preserve">0. </w:t>
+      </w:r>
+    </w:p>
+    <w:p>
+      <w:pPr>
+        <w:pStyle w:val="ListBullet"/>
+        <w:numPr>
+          <w:ilvl w:val="0"/>
+          <w:numId w:val="0"/>
+        </w:numPr>
+        <w:ind w:left="1800" w:firstLine="360"/>
+      </w:pPr>
+      <w:r>
+        <w:rPr>
+          <w:noProof/>
+        </w:rPr>
+        <w:drawing>
+          <wp:inline distT="0" distB="0" distL="0" distR="0" wp14:anchorId="1F743DF6" wp14:editId="3FFD3E7C">
+            <wp:extent cx="2902688" cy="1471812"/>
+            <wp:effectExtent l="0" t="0" r="0" b="0"/>
+            <wp:docPr id="4" name="Picture 4"/>
+            <wp:cNvGraphicFramePr>
+              <a:graphicFrameLocks xmlns:a="http://schemas.openxmlformats.org/drawingml/2006/main" noChangeAspect="1"/>
+            </wp:cNvGraphicFramePr>
+            <a:graphic xmlns:a="http://schemas.openxmlformats.org/drawingml/2006/main">
+              <a:graphicData uri="http://schemas.openxmlformats.org/drawingml/2006/picture">
+                <pic:pic xmlns:pic="http://schemas.openxmlformats.org/drawingml/2006/picture">
+                  <pic:nvPicPr>
+                    <pic:cNvPr id="1" name=""/>
+                    <pic:cNvPicPr/>
+                  </pic:nvPicPr>
+                  <pic:blipFill>
+                    <a:blip r:embed="rId10"/>
+                    <a:stretch>
+                      <a:fillRect/>
+                    </a:stretch>
+                  </pic:blipFill>
+                  <pic:spPr>
+                    <a:xfrm>
+                      <a:off x="0" y="0"/>
+                      <a:ext cx="2963324" cy="1502558"/>
+                    </a:xfrm>
+                    <a:prstGeom prst="rect">
+                      <a:avLst/>
+                    </a:prstGeom>
+                  </pic:spPr>
+                </pic:pic>
+              </a:graphicData>
+            </a:graphic>
+          </wp:inline>
+        </w:drawing>
+      </w:r>
+    </w:p>
+    <w:p>
+      <w:pPr>
+        <w:pStyle w:val="ListBullet"/>
+      </w:pPr>
+      <w:r>
+        <w:lastRenderedPageBreak/>
+        <w:t xml:space="preserve">If you have a problem </w:t>
+      </w:r>
+      <w:r>
+        <w:t>w/</w:t>
+      </w:r>
+      <w:r>
+        <w:t xml:space="preserve"> a very small number of positive </w:t>
+      </w:r>
+      <w:r>
+        <w:t>(anomaly) examples, say 0-20</w:t>
+      </w:r>
+      <w:r>
+        <w:t xml:space="preserve">, </w:t>
+      </w:r>
+      <w:r>
+        <w:t xml:space="preserve">you might consider using an anomaly detection algorithm </w:t>
+      </w:r>
+    </w:p>
+    <w:p>
+      <w:pPr>
+        <w:pStyle w:val="ListBullet"/>
+      </w:pPr>
+      <w:r>
+        <w:t>U</w:t>
+      </w:r>
+      <w:r>
+        <w:t xml:space="preserve">sually </w:t>
+      </w:r>
+      <w:r>
+        <w:t>w/</w:t>
+      </w:r>
+      <w:r>
+        <w:t xml:space="preserve"> such a small set of positive examples,</w:t>
+      </w:r>
+      <w:r>
+        <w:t xml:space="preserve"> say 50,</w:t>
+      </w:r>
+      <w:r>
+        <w:t xml:space="preserve"> we're going to save the positive examples just for the </w:t>
+      </w:r>
+      <w:r>
+        <w:t>CV</w:t>
+      </w:r>
+      <w:r>
+        <w:t xml:space="preserve"> set </w:t>
+      </w:r>
+      <w:r>
+        <w:t>+</w:t>
+      </w:r>
+      <w:r>
+        <w:t xml:space="preserve"> the test set. </w:t>
+      </w:r>
+    </w:p>
+    <w:p>
+      <w:pPr>
+        <w:pStyle w:val="ListBullet"/>
+      </w:pPr>
+      <w:r>
+        <w:t xml:space="preserve">In </w:t>
+      </w:r>
+      <w:r>
+        <w:t xml:space="preserve">contrast, in a typical normal anomaly detection setting, we often have a relatively large number of negative </w:t>
+      </w:r>
+      <w:r>
+        <w:t xml:space="preserve">(normal) </w:t>
+      </w:r>
+      <w:r>
+        <w:t xml:space="preserve">examples. </w:t>
+      </w:r>
+    </w:p>
+    <w:p>
+      <w:pPr>
+        <w:pStyle w:val="ListBullet"/>
+      </w:pPr>
+      <w:r>
+        <w:t xml:space="preserve">We </w:t>
+      </w:r>
+      <w:r>
+        <w:t xml:space="preserve">can then use this very large number of negative examples to fit the model p(x). </w:t>
+      </w:r>
+    </w:p>
+    <w:p>
+      <w:pPr>
+        <w:pStyle w:val="ListBullet"/>
+      </w:pPr>
+      <w:r>
+        <w:t xml:space="preserve">When </w:t>
+      </w:r>
+      <w:r>
+        <w:t xml:space="preserve">doing </w:t>
+      </w:r>
+      <w:r>
+        <w:t xml:space="preserve">the process of estimating p(x) + </w:t>
+      </w:r>
+      <w:r>
+        <w:t xml:space="preserve">affecting all those Gaussian parameters, we </w:t>
+      </w:r>
+      <w:r>
+        <w:t xml:space="preserve">only </w:t>
+      </w:r>
+      <w:r>
+        <w:t xml:space="preserve">need </w:t>
+      </w:r>
+      <w:r>
+        <w:rPr>
+          <w:i/>
+        </w:rPr>
+        <w:t>negative</w:t>
+      </w:r>
+      <w:r>
+        <w:t xml:space="preserve"> examples to do that. </w:t>
+      </w:r>
+    </w:p>
+    <w:p>
+      <w:pPr>
+        <w:pStyle w:val="ListBullet"/>
+      </w:pPr>
+      <w:r>
+        <w:t xml:space="preserve">So if you have </w:t>
+      </w:r>
+      <w:r>
+        <w:t xml:space="preserve">little positive data + </w:t>
+      </w:r>
+      <w:r>
+        <w:t xml:space="preserve">a lot </w:t>
+      </w:r>
+      <w:r>
+        <w:t xml:space="preserve">of </w:t>
+      </w:r>
+      <w:r>
+        <w:t xml:space="preserve">negative data, we can still fit p(x) pretty well. </w:t>
+      </w:r>
+    </w:p>
+    <w:p>
+      <w:pPr>
+        <w:pStyle w:val="ListBullet"/>
+      </w:pPr>
+      <w:r>
+        <w:t xml:space="preserve">For </w:t>
+      </w:r>
+      <w:r>
+        <w:t>supervi</w:t>
+      </w:r>
+      <w:r>
+        <w:t xml:space="preserve">sed learning, more typically we’d </w:t>
+      </w:r>
+      <w:r>
+        <w:t xml:space="preserve">have a reasonably large number of both positive </w:t>
+      </w:r>
+      <w:r>
+        <w:t xml:space="preserve">+ </w:t>
+      </w:r>
+      <w:r>
+        <w:t>negative examples</w:t>
+      </w:r>
+    </w:p>
+    <w:p>
+      <w:pPr>
+        <w:pStyle w:val="ListBullet"/>
+        <w:numPr>
+          <w:ilvl w:val="0"/>
+          <w:numId w:val="0"/>
+        </w:numPr>
+        <w:ind w:left="360"/>
+      </w:pPr>
+    </w:p>
+    <w:p>
+      <w:pPr>
+        <w:pStyle w:val="ListBullet"/>
+      </w:pPr>
+      <w:r>
+        <w:t xml:space="preserve">For </w:t>
+      </w:r>
+      <w:r>
+        <w:t xml:space="preserve">anomaly detection applications, often there are very different types of anomalies. </w:t>
+      </w:r>
+    </w:p>
+    <w:p>
+      <w:pPr>
+        <w:pStyle w:val="ListBullet"/>
+      </w:pPr>
+      <w:r>
+        <w:t>M</w:t>
+      </w:r>
+      <w:r>
+        <w:t xml:space="preserve">any things could go wrong </w:t>
+      </w:r>
+      <w:r>
+        <w:t>for an</w:t>
+      </w:r>
+      <w:r>
+        <w:t xml:space="preserve"> aircraft engine</w:t>
+      </w:r>
+      <w:r>
+        <w:t>, for example</w:t>
+      </w:r>
+    </w:p>
+    <w:p>
+      <w:pPr>
+        <w:pStyle w:val="ListBullet"/>
+      </w:pPr>
+      <w:r>
+        <w:t xml:space="preserve">If </w:t>
+      </w:r>
+      <w:r>
+        <w:t xml:space="preserve">that's the case, </w:t>
+      </w:r>
+      <w:r>
+        <w:t xml:space="preserve">+ </w:t>
+      </w:r>
+      <w:r>
+        <w:t>if you have a pretty small set of positive examples, it can be difficult for an algorithm to learn</w:t>
+      </w:r>
+      <w:r>
+        <w:t xml:space="preserve"> </w:t>
+      </w:r>
+      <w:r>
+        <w:t>what the anomalies look like</w:t>
+      </w:r>
+      <w:r>
+        <w:t xml:space="preserve"> from </w:t>
+      </w:r>
+      <w:r>
+        <w:t xml:space="preserve">the </w:t>
+      </w:r>
+      <w:r>
+        <w:t xml:space="preserve">small set of positive examples. </w:t>
+      </w:r>
+    </w:p>
+    <w:p>
+      <w:pPr>
+        <w:pStyle w:val="ListBullet"/>
+      </w:pPr>
+      <w:r>
+        <w:t xml:space="preserve">In </w:t>
+      </w:r>
+      <w:r>
+        <w:t xml:space="preserve">particular, future anomalies may look nothing like ones you've seen so far. </w:t>
+      </w:r>
+    </w:p>
+    <w:p>
+      <w:pPr>
+        <w:pStyle w:val="ListBullet"/>
+      </w:pPr>
+      <w:r>
+        <w:t xml:space="preserve">Ex: In </w:t>
+      </w:r>
+      <w:r>
+        <w:t xml:space="preserve">your set of positive examples, you've seen 20 different ways an </w:t>
+      </w:r>
+      <w:r>
+        <w:t>aircraft engine could go wrong, b</w:t>
+      </w:r>
+      <w:r>
+        <w:t xml:space="preserve">ut tomorrow, you need to detect </w:t>
+      </w:r>
+      <w:r>
+        <w:t xml:space="preserve">them in a totally new set w/ </w:t>
+      </w:r>
+      <w:r>
+        <w:t>a totally new type of anomaly</w:t>
+      </w:r>
+      <w:r>
+        <w:t>/</w:t>
+      </w:r>
+      <w:r>
+        <w:t>way for an aircraft engine to be broken</w:t>
+      </w:r>
+      <w:r>
+        <w:t xml:space="preserve"> </w:t>
+      </w:r>
+      <w:r>
+        <w:t>you've never seen before</w:t>
+      </w:r>
+    </w:p>
+    <w:p>
+      <w:pPr>
+        <w:pStyle w:val="ListBullet"/>
+      </w:pPr>
+      <w:r>
+        <w:t xml:space="preserve">If </w:t>
+      </w:r>
+      <w:r>
+        <w:t xml:space="preserve">that's the case, it might be more promising to just model negative examples </w:t>
+      </w:r>
+      <w:r>
+        <w:t xml:space="preserve">w/ </w:t>
+      </w:r>
+      <w:r>
+        <w:t>a</w:t>
+      </w:r>
+      <w:r>
+        <w:t xml:space="preserve"> Gaussian</w:t>
+      </w:r>
+      <w:r>
+        <w:t xml:space="preserve"> model p(x) instead of trying </w:t>
+      </w:r>
+      <w:r>
+        <w:t>t</w:t>
+      </w:r>
+      <w:r>
+        <w:t>o</w:t>
+      </w:r>
+      <w:r>
+        <w:t>o hard to model positive examples</w:t>
+      </w:r>
+      <w:r>
+        <w:t xml:space="preserve"> b/c </w:t>
+      </w:r>
+      <w:r>
+        <w:t xml:space="preserve">tomorrow's anomaly may be nothing like ones seen so far. </w:t>
+      </w:r>
+    </w:p>
+    <w:p>
+      <w:pPr>
+        <w:pStyle w:val="ListBullet"/>
+      </w:pPr>
+      <w:r>
+        <w:t>In contrast, you have enough positive examples for an algor</w:t>
+      </w:r>
+      <w:r>
+        <w:t xml:space="preserve">ithm to get a sense of what they are </w:t>
+      </w:r>
+      <w:r>
+        <w:t xml:space="preserve">like. </w:t>
+      </w:r>
+    </w:p>
+    <w:p>
+      <w:pPr>
+        <w:pStyle w:val="ListBullet"/>
+      </w:pPr>
+      <w:r>
+        <w:t>In particular, if you think future positive examples are likely to be simi</w:t>
+      </w:r>
+      <w:r>
+        <w:t>lar to ones in the training set</w:t>
+      </w:r>
+      <w:r>
+        <w:t xml:space="preserve">, it might be more </w:t>
+      </w:r>
+      <w:r>
+        <w:t xml:space="preserve">reasonable to have a supervised learning </w:t>
+      </w:r>
+      <w:r>
+        <w:t xml:space="preserve">algorithm that looks at all </w:t>
+      </w:r>
+      <w:r>
+        <w:t>positive examples</w:t>
+      </w:r>
+      <w:r>
+        <w:t xml:space="preserve"> + </w:t>
+      </w:r>
+      <w:r>
+        <w:t xml:space="preserve">all negative examples, </w:t>
+      </w:r>
+      <w:r>
+        <w:t xml:space="preserve">+ </w:t>
+      </w:r>
+      <w:r>
+        <w:t xml:space="preserve">uses that to try to distinguish between positives </w:t>
+      </w:r>
+      <w:r>
+        <w:t>+ negatives</w:t>
+      </w:r>
+      <w:r>
+        <w:t xml:space="preserve"> </w:t>
+      </w:r>
+    </w:p>
+    <w:p>
+      <w:pPr>
+        <w:pStyle w:val="ListBullet"/>
+      </w:pPr>
+      <w:r>
+        <w:t xml:space="preserve">A </w:t>
+      </w:r>
+      <w:r>
+        <w:t>key difference really is in anomaly detection, often we have such a small number of positive examples that it is not possible for a learning algorithm to learn that m</w:t>
+      </w:r>
+      <w:r>
+        <w:t>uch from the positive them</w:t>
+      </w:r>
+    </w:p>
+    <w:p>
+      <w:pPr>
+        <w:pStyle w:val="ListBullet"/>
+      </w:pPr>
+      <w:r>
+        <w:t xml:space="preserve">What we’d need to </w:t>
+      </w:r>
+      <w:r>
+        <w:t xml:space="preserve">do instead is take a large set of negative examples </w:t>
+      </w:r>
+      <w:r>
+        <w:t xml:space="preserve">+ </w:t>
+      </w:r>
+      <w:r>
+        <w:t>have it just learn p(x) from just the negative</w:t>
+      </w:r>
+      <w:r>
+        <w:t xml:space="preserve"> (normal)</w:t>
+      </w:r>
+      <w:r>
+        <w:t xml:space="preserve"> examples</w:t>
+      </w:r>
+      <w:r>
+        <w:t xml:space="preserve"> + reserve </w:t>
+      </w:r>
+      <w:r>
+        <w:t xml:space="preserve">the small number of positive examples for evaluating our algorithms to use in the either the </w:t>
+      </w:r>
+      <w:r>
+        <w:t xml:space="preserve">CV </w:t>
+      </w:r>
+      <w:r>
+        <w:t xml:space="preserve">or test set. </w:t>
+      </w:r>
+    </w:p>
+    <w:p>
+      <w:pPr>
+        <w:pStyle w:val="ListBullet"/>
+        <w:tabs>
+          <w:tab w:val="clear" w:pos="360"/>
+          <w:tab w:val="num" w:pos="720"/>
+        </w:tabs>
+        <w:ind w:left="720"/>
+      </w:pPr>
+      <w:r>
+        <w:t>Side note:</w:t>
+      </w:r>
+      <w:r>
+        <w:t xml:space="preserve"> many different types of spam email</w:t>
+      </w:r>
+      <w:r>
+        <w:t xml:space="preserve"> (anomalies = positives), but</w:t>
+      </w:r>
+      <w:r>
+        <w:t xml:space="preserve"> we have enough examples of spam to </w:t>
+      </w:r>
+      <w:r>
+        <w:t xml:space="preserve">know </w:t>
+      </w:r>
+      <w:r>
+        <w:t>most types of spam email</w:t>
+      </w:r>
+    </w:p>
+    <w:p>
+      <w:pPr>
+        <w:pStyle w:val="ListBullet"/>
+        <w:tabs>
+          <w:tab w:val="clear" w:pos="360"/>
+          <w:tab w:val="num" w:pos="720"/>
+        </w:tabs>
+        <w:ind w:left="720"/>
+      </w:pPr>
+      <w:r>
+        <w:t xml:space="preserve">That's </w:t>
+      </w:r>
+      <w:r>
+        <w:t xml:space="preserve">why we usually think of spam a supervised learning </w:t>
+      </w:r>
+      <w:r>
+        <w:t xml:space="preserve">problem </w:t>
+      </w:r>
+      <w:r>
+        <w:t>even though the</w:t>
+      </w:r>
+      <w:r>
+        <w:t>re are many different types of anomalies (negative examples)</w:t>
+      </w:r>
+    </w:p>
+    <w:p>
+      <w:pPr>
+        <w:pStyle w:val="ListBullet"/>
+        <w:rPr>
+          <w:u w:val="single"/>
+        </w:rPr>
+      </w:pPr>
+      <w:r>
+        <w:rPr>
+          <w:u w:val="single"/>
+        </w:rPr>
+        <w:t>A</w:t>
+      </w:r>
+      <w:r>
+        <w:rPr>
+          <w:u w:val="single"/>
+        </w:rPr>
+        <w:t>pplications of anomaly detection versus supervised learning</w:t>
+      </w:r>
+      <w:r>
+        <w:rPr>
+          <w:u w:val="single"/>
+        </w:rPr>
+        <w:t>:</w:t>
+      </w:r>
+    </w:p>
+    <w:p>
+      <w:pPr>
+        <w:pStyle w:val="ListBullet"/>
+        <w:numPr>
+          <w:ilvl w:val="0"/>
+          <w:numId w:val="0"/>
+        </w:numPr>
+        <w:ind w:left="1800"/>
+      </w:pPr>
+      <w:r>
+        <w:rPr>
+          <w:noProof/>
+        </w:rPr>
+        <w:drawing>
+          <wp:inline distT="0" distB="0" distL="0" distR="0" wp14:anchorId="0BAC0537" wp14:editId="71B3FA83">
+            <wp:extent cx="2933697" cy="1052623"/>
+            <wp:effectExtent l="0" t="0" r="635" b="0"/>
+            <wp:docPr id="5" name="Picture 5"/>
+            <wp:cNvGraphicFramePr>
+              <a:graphicFrameLocks xmlns:a="http://schemas.openxmlformats.org/drawingml/2006/main" noChangeAspect="1"/>
+            </wp:cNvGraphicFramePr>
+            <a:graphic xmlns:a="http://schemas.openxmlformats.org/drawingml/2006/main">
+              <a:graphicData uri="http://schemas.openxmlformats.org/drawingml/2006/picture">
+                <pic:pic xmlns:pic="http://schemas.openxmlformats.org/drawingml/2006/picture">
+                  <pic:nvPicPr>
+                    <pic:cNvPr id="1" name=""/>
+                    <pic:cNvPicPr/>
+                  </pic:nvPicPr>
+                  <pic:blipFill>
+                    <a:blip r:embed="rId11"/>
+                    <a:stretch>
+                      <a:fillRect/>
+                    </a:stretch>
+                  </pic:blipFill>
+                  <pic:spPr>
+                    <a:xfrm>
+                      <a:off x="0" y="0"/>
+                      <a:ext cx="2988250" cy="1072197"/>
+                    </a:xfrm>
+                    <a:prstGeom prst="rect">
+                      <a:avLst/>
+                    </a:prstGeom>
+                  </pic:spPr>
+                </pic:pic>
+              </a:graphicData>
+            </a:graphic>
+          </wp:inline>
+        </w:drawing>
+      </w:r>
+    </w:p>
+    <w:p>
+      <w:pPr>
+        <w:pStyle w:val="ListBullet"/>
+      </w:pPr>
+      <w:r>
+        <w:lastRenderedPageBreak/>
+        <w:t xml:space="preserve">If you have many different types of ways for people to try to commit fraud </w:t>
+      </w:r>
+      <w:r>
+        <w:t>+</w:t>
+      </w:r>
+      <w:r>
+        <w:t xml:space="preserve"> a relatively small number of fraudulent users on </w:t>
+      </w:r>
+      <w:r>
+        <w:t xml:space="preserve">a </w:t>
+      </w:r>
+      <w:r>
+        <w:t xml:space="preserve">website, use an anomaly detection algorithm. </w:t>
+      </w:r>
+    </w:p>
+    <w:p>
+      <w:pPr>
+        <w:pStyle w:val="ListBullet"/>
+      </w:pPr>
+      <w:r>
+        <w:t xml:space="preserve">A </w:t>
+      </w:r>
+      <w:r>
+        <w:t xml:space="preserve">very major online retailer </w:t>
+      </w:r>
+      <w:r>
+        <w:t xml:space="preserve">might </w:t>
+      </w:r>
+      <w:r>
+        <w:t xml:space="preserve">have a lot of people commit fraud on </w:t>
+      </w:r>
+      <w:r>
+        <w:t xml:space="preserve">their </w:t>
+      </w:r>
+      <w:r>
+        <w:t xml:space="preserve">site, so </w:t>
+      </w:r>
+      <w:r>
+        <w:t xml:space="preserve">they </w:t>
+      </w:r>
+      <w:r>
+        <w:t>actually have a lot of examples of y</w:t>
+      </w:r>
+      <w:r>
+        <w:t xml:space="preserve"> </w:t>
+      </w:r>
+      <w:r>
+        <w:t>=</w:t>
+      </w:r>
+      <w:r>
+        <w:t xml:space="preserve"> </w:t>
+      </w:r>
+      <w:r>
+        <w:t xml:space="preserve">1, </w:t>
+      </w:r>
+      <w:r>
+        <w:t xml:space="preserve">so </w:t>
+      </w:r>
+      <w:r>
+        <w:t xml:space="preserve">fraud detection could actually shift to supervised learning. </w:t>
+      </w:r>
+    </w:p>
+    <w:p>
+      <w:pPr>
+        <w:pStyle w:val="ListBullet"/>
+      </w:pPr>
+      <w:r>
+        <w:t xml:space="preserve">But, if you haven't seen many examples of users doing strange things on your website, fraud detection is </w:t>
+      </w:r>
+      <w:r>
+        <w:t xml:space="preserve">more frequently </w:t>
+      </w:r>
+      <w:r>
+        <w:t xml:space="preserve">treated as an anomaly detection algorithm </w:t>
+      </w:r>
+    </w:p>
+    <w:p>
+      <w:pPr>
+        <w:pStyle w:val="ListBullet"/>
+      </w:pPr>
+      <w:r>
+        <w:t xml:space="preserve">Hopefully, </w:t>
+      </w:r>
+      <w:r>
+        <w:t xml:space="preserve">we </w:t>
+      </w:r>
+      <w:r>
+        <w:t xml:space="preserve">see more examples are </w:t>
+      </w:r>
+      <w:r>
+        <w:t xml:space="preserve">NOT </w:t>
+      </w:r>
+      <w:r>
+        <w:t xml:space="preserve">anomalies </w:t>
+      </w:r>
+      <w:r>
+        <w:t xml:space="preserve">in manufacturing, </w:t>
+      </w:r>
+      <w:r>
+        <w:t>but if for s</w:t>
+      </w:r>
+      <w:r>
+        <w:t>ome manufacturing processes w/ large volumes, you see a lot of bad examples +</w:t>
+      </w:r>
+      <w:r>
+        <w:t xml:space="preserve"> maybe manufacturing can shift to supervised learning </w:t>
+      </w:r>
+    </w:p>
+    <w:p>
+      <w:pPr>
+        <w:pStyle w:val="ListBullet"/>
+      </w:pPr>
+      <w:r>
+        <w:t>Email spam</w:t>
+      </w:r>
+      <w:r>
+        <w:t xml:space="preserve"> classification, weather prediction, </w:t>
+      </w:r>
+      <w:r>
+        <w:t xml:space="preserve">classifying cancers </w:t>
+      </w:r>
+      <w:r>
+        <w:sym w:font="Wingdings" w:char="F0E8"/>
+      </w:r>
+      <w:r>
+        <w:t xml:space="preserve"> W/ many or possibly </w:t>
+      </w:r>
+      <w:r>
+        <w:t xml:space="preserve">equal numbers of positive </w:t>
+      </w:r>
+      <w:r>
+        <w:t>+</w:t>
+      </w:r>
+      <w:r>
+        <w:t xml:space="preserve"> negative examples</w:t>
+      </w:r>
+      <w:r>
+        <w:t>,</w:t>
+      </w:r>
+      <w:r>
+        <w:t xml:space="preserve"> tend to treat all </w:t>
+      </w:r>
+      <w:r>
+        <w:t xml:space="preserve">these as supervised learning </w:t>
+      </w:r>
+      <w:r>
+        <w:t xml:space="preserve">problems. </w:t>
+      </w:r>
+    </w:p>
+    <w:p>
+      <w:pPr>
+        <w:pStyle w:val="ListBullet"/>
+      </w:pPr>
+      <w:r>
+        <w:rPr>
+          <w:noProof/>
+        </w:rPr>
+        <w:drawing>
+          <wp:inline distT="0" distB="0" distL="0" distR="0" wp14:anchorId="72A672C4" wp14:editId="36FEBD57">
+            <wp:extent cx="5657850" cy="495300"/>
+            <wp:effectExtent l="0" t="0" r="0" b="0"/>
+            <wp:docPr id="6" name="Picture 6"/>
+            <wp:cNvGraphicFramePr>
+              <a:graphicFrameLocks xmlns:a="http://schemas.openxmlformats.org/drawingml/2006/main" noChangeAspect="1"/>
+            </wp:cNvGraphicFramePr>
+            <a:graphic xmlns:a="http://schemas.openxmlformats.org/drawingml/2006/main">
+              <a:graphicData uri="http://schemas.openxmlformats.org/drawingml/2006/picture">
+                <pic:pic xmlns:pic="http://schemas.openxmlformats.org/drawingml/2006/picture">
+                  <pic:nvPicPr>
+                    <pic:cNvPr id="1" name=""/>
+                    <pic:cNvPicPr/>
+                  </pic:nvPicPr>
+                  <pic:blipFill>
+                    <a:blip r:embed="rId12"/>
+                    <a:stretch>
+                      <a:fillRect/>
+                    </a:stretch>
+                  </pic:blipFill>
+                  <pic:spPr>
+                    <a:xfrm>
+                      <a:off x="0" y="0"/>
+                      <a:ext cx="5657850" cy="495300"/>
+                    </a:xfrm>
+                    <a:prstGeom prst="rect">
+                      <a:avLst/>
+                    </a:prstGeom>
+                  </pic:spPr>
+                </pic:pic>
+              </a:graphicData>
+            </a:graphic>
+          </wp:inline>
+        </w:drawing>
+      </w:r>
+      <w:r>
+        <w:t xml:space="preserve"> </w:t>
+      </w:r>
+    </w:p>
+    <w:p>
+      <w:pPr>
+        <w:pStyle w:val="ListBullet"/>
+        <w:tabs>
+          <w:tab w:val="clear" w:pos="360"/>
+          <w:tab w:val="num" w:pos="720"/>
+        </w:tabs>
+        <w:ind w:left="720"/>
+      </w:pPr>
+      <w:r>
+        <w:rPr>
+          <w:noProof/>
+        </w:rPr>
+        <w:drawing>
+          <wp:inline distT="0" distB="0" distL="0" distR="0" wp14:anchorId="5136F805" wp14:editId="563DFDFE">
+            <wp:extent cx="5314950" cy="438150"/>
+            <wp:effectExtent l="0" t="0" r="0" b="0"/>
+            <wp:docPr id="7" name="Picture 7"/>
+            <wp:cNvGraphicFramePr>
+              <a:graphicFrameLocks xmlns:a="http://schemas.openxmlformats.org/drawingml/2006/main" noChangeAspect="1"/>
+            </wp:cNvGraphicFramePr>
+            <a:graphic xmlns:a="http://schemas.openxmlformats.org/drawingml/2006/main">
+              <a:graphicData uri="http://schemas.openxmlformats.org/drawingml/2006/picture">
+                <pic:pic xmlns:pic="http://schemas.openxmlformats.org/drawingml/2006/picture">
+                  <pic:nvPicPr>
+                    <pic:cNvPr id="1" name=""/>
+                    <pic:cNvPicPr/>
+                  </pic:nvPicPr>
+                  <pic:blipFill>
+                    <a:blip r:embed="rId13"/>
+                    <a:stretch>
+                      <a:fillRect/>
+                    </a:stretch>
+                  </pic:blipFill>
+                  <pic:spPr>
+                    <a:xfrm>
+                      <a:off x="0" y="0"/>
+                      <a:ext cx="5314950" cy="438150"/>
+                    </a:xfrm>
+                    <a:prstGeom prst="rect">
+                      <a:avLst/>
+                    </a:prstGeom>
+                  </pic:spPr>
+                </pic:pic>
+              </a:graphicData>
+            </a:graphic>
+          </wp:inline>
+        </w:drawing>
+      </w:r>
+    </w:p>
+    <w:p>
+      <w:pPr>
+        <w:pStyle w:val="ListBullet"/>
+        <w:tabs>
+          <w:tab w:val="clear" w:pos="360"/>
+          <w:tab w:val="num" w:pos="720"/>
+        </w:tabs>
+        <w:ind w:left="720"/>
+      </w:pPr>
+      <w:r>
+        <w:rPr>
+          <w:noProof/>
+        </w:rPr>
+        <w:drawing>
+          <wp:inline distT="0" distB="0" distL="0" distR="0" wp14:anchorId="6830819E" wp14:editId="41C83209">
+            <wp:extent cx="5276850" cy="419100"/>
+            <wp:effectExtent l="0" t="0" r="0" b="0"/>
+            <wp:docPr id="8" name="Picture 8"/>
+            <wp:cNvGraphicFramePr>
+              <a:graphicFrameLocks xmlns:a="http://schemas.openxmlformats.org/drawingml/2006/main" noChangeAspect="1"/>
+            </wp:cNvGraphicFramePr>
+            <a:graphic xmlns:a="http://schemas.openxmlformats.org/drawingml/2006/main">
+              <a:graphicData uri="http://schemas.openxmlformats.org/drawingml/2006/picture">
+                <pic:pic xmlns:pic="http://schemas.openxmlformats.org/drawingml/2006/picture">
+                  <pic:nvPicPr>
+                    <pic:cNvPr id="1" name=""/>
+                    <pic:cNvPicPr/>
+                  </pic:nvPicPr>
+                  <pic:blipFill>
+                    <a:blip r:embed="rId14"/>
+                    <a:stretch>
+                      <a:fillRect/>
+                    </a:stretch>
+                  </pic:blipFill>
+                  <pic:spPr>
+                    <a:xfrm>
+                      <a:off x="0" y="0"/>
+                      <a:ext cx="5276850" cy="419100"/>
+                    </a:xfrm>
+                    <a:prstGeom prst="rect">
+                      <a:avLst/>
+                    </a:prstGeom>
+                  </pic:spPr>
+                </pic:pic>
+              </a:graphicData>
+            </a:graphic>
+          </wp:inline>
+        </w:drawing>
+      </w:r>
+    </w:p>
+    <w:p>
+      <w:pPr>
+        <w:pStyle w:val="ListBullet"/>
+      </w:pPr>
+      <w:r>
+        <w:t>F</w:t>
+      </w:r>
+      <w:r>
+        <w:t xml:space="preserve">or many other problems faced by various </w:t>
+      </w:r>
+      <w:r>
+        <w:t xml:space="preserve">tech </w:t>
+      </w:r>
+      <w:r>
+        <w:t xml:space="preserve">companies, </w:t>
+      </w:r>
+      <w:r>
+        <w:t xml:space="preserve">they </w:t>
+      </w:r>
+      <w:r>
+        <w:t xml:space="preserve">actually very few or sometimes </w:t>
+      </w:r>
+      <w:r>
+        <w:t xml:space="preserve">0 positive training examples </w:t>
+      </w:r>
+      <w:r>
+        <w:sym w:font="Wingdings" w:char="F0E8"/>
+      </w:r>
+      <w:r>
+        <w:t xml:space="preserve"> </w:t>
+      </w:r>
+      <w:r>
+        <w:t xml:space="preserve">so many different types of anomalies </w:t>
+      </w:r>
+      <w:r>
+        <w:t xml:space="preserve">they’ve </w:t>
+      </w:r>
+      <w:r>
+        <w:t xml:space="preserve">never seen before. </w:t>
+      </w:r>
+    </w:p>
+    <w:p>
+      <w:pPr>
+        <w:pStyle w:val="ListBullet"/>
+      </w:pPr>
+      <w:r>
+        <w:t xml:space="preserve">For </w:t>
+      </w:r>
+      <w:r>
+        <w:t xml:space="preserve">those sorts of problems, very often the algorithm </w:t>
+      </w:r>
       <w:bookmarkStart w:id="0" w:name="_GoBack"/>
       <w:bookmarkEnd w:id="0"/>
+      <w:r>
+        <w:t>that is used is an anomaly detection algorithm.</w:t>
+      </w:r>
     </w:p>
     <w:p>
       <w:pPr>
@@ -2350,7 +3313,7 @@
 </file>
 
 <file path=customXml/itemProps1.xml><?xml version="1.0" encoding="utf-8"?>
-<ds:datastoreItem xmlns:ds="http://schemas.openxmlformats.org/officeDocument/2006/customXml" ds:itemID="{DE93D58D-259E-418F-B1D8-C1F5E71A8004}">
+<ds:datastoreItem xmlns:ds="http://schemas.openxmlformats.org/officeDocument/2006/customXml" ds:itemID="{A87821BD-1671-402F-83F4-EA63B246D40D}">
   <ds:schemaRefs>
     <ds:schemaRef ds:uri="http://schemas.openxmlformats.org/officeDocument/2006/bibliography"/>
   </ds:schemaRefs>

</xml_diff>